<commit_message>
Update Project Scope and Finished the Task!
</commit_message>
<xml_diff>
--- a/DocumentsForPM/class2-B4-Chen Ling-Hao-Project Scope.docx
+++ b/DocumentsForPM/class2-B4-Chen Ling-Hao-Project Scope.docx
@@ -61,7 +61,6 @@
                 <w:szCs w:val="18"/>
               </w:rPr>
             </w:pPr>
-            <w:bookmarkStart w:id="0" w:name="_GoBack"/>
             <w:r>
               <w:rPr>
                 <w:b/>
@@ -69,17 +68,7 @@
                 <w:sz w:val="22"/>
                 <w:szCs w:val="24"/>
               </w:rPr>
-              <w:t>Project Scope Statement</w:t>
-            </w:r>
-            <w:bookmarkEnd w:id="0"/>
-            <w:r>
-              <w:rPr>
-                <w:b/>
-                <w:bCs/>
-                <w:sz w:val="22"/>
-                <w:szCs w:val="24"/>
-              </w:rPr>
-              <w:t xml:space="preserve"> </w:t>
+              <w:t xml:space="preserve">Project Scope Statement </w:t>
             </w:r>
           </w:p>
         </w:tc>
@@ -154,7 +143,23 @@
                 <w:sz w:val="16"/>
                 <w:szCs w:val="18"/>
               </w:rPr>
-              <w:t>DUbuy</w:t>
+              <w:t>DU</w:t>
+            </w:r>
+            <w:r>
+              <w:rPr>
+                <w:rFonts w:hint="eastAsia"/>
+                <w:sz w:val="16"/>
+                <w:szCs w:val="18"/>
+                <w:lang w:val="en-US" w:eastAsia="zh-CN"/>
+              </w:rPr>
+              <w:t>B</w:t>
+            </w:r>
+            <w:r>
+              <w:rPr>
+                <w:sz w:val="16"/>
+                <w:szCs w:val="18"/>
+              </w:rPr>
+              <w:t>uy</w:t>
             </w:r>
           </w:p>
         </w:tc>
@@ -211,25 +216,20 @@
           <w:p>
             <w:pPr>
               <w:rPr>
-                <w:sz w:val="16"/>
-                <w:szCs w:val="18"/>
-              </w:rPr>
-            </w:pPr>
-            <w:r>
-              <w:rPr>
-                <w:rFonts w:hint="eastAsia"/>
-                <w:sz w:val="16"/>
-                <w:szCs w:val="18"/>
-                <w:lang w:val="en-US" w:eastAsia="zh-CN"/>
-              </w:rPr>
-              <w:t>J</w:t>
-            </w:r>
-            <w:r>
-              <w:rPr>
-                <w:sz w:val="16"/>
-                <w:szCs w:val="18"/>
-              </w:rPr>
-              <w:t>ava Sponsor</w:t>
+                <w:rFonts w:hint="default"/>
+                <w:sz w:val="16"/>
+                <w:szCs w:val="18"/>
+                <w:lang w:val="en-US"/>
+              </w:rPr>
+            </w:pPr>
+            <w:r>
+              <w:rPr>
+                <w:rFonts w:hint="eastAsia"/>
+                <w:sz w:val="16"/>
+                <w:szCs w:val="18"/>
+                <w:lang w:val="en-US" w:eastAsia="zh-CN"/>
+              </w:rPr>
+              <w:t>Xidian University</w:t>
             </w:r>
           </w:p>
         </w:tc>
@@ -590,6 +590,46 @@
           <w:p>
             <w:pPr>
               <w:rPr>
+                <w:rFonts w:hint="eastAsia"/>
+                <w:sz w:val="16"/>
+                <w:szCs w:val="18"/>
+                <w:lang w:val="en-US" w:eastAsia="zh-CN"/>
+              </w:rPr>
+            </w:pPr>
+            <w:r>
+              <w:rPr>
+                <w:rFonts w:hint="eastAsia"/>
+                <w:sz w:val="16"/>
+                <w:szCs w:val="18"/>
+                <w:lang w:val="en-US" w:eastAsia="zh-CN"/>
+              </w:rPr>
+              <w:t>-Add something into the shopping cart.</w:t>
+            </w:r>
+          </w:p>
+          <w:p>
+            <w:pPr>
+              <w:rPr>
+                <w:rFonts w:hint="default"/>
+                <w:sz w:val="16"/>
+                <w:szCs w:val="18"/>
+                <w:lang w:val="en-US" w:eastAsia="zh-CN"/>
+              </w:rPr>
+            </w:pPr>
+            <w:r>
+              <w:rPr>
+                <w:rFonts w:hint="eastAsia"/>
+                <w:sz w:val="16"/>
+                <w:szCs w:val="18"/>
+                <w:lang w:val="en-US" w:eastAsia="zh-CN"/>
+              </w:rPr>
+              <w:t>-Delete something from the shopping cart.</w:t>
+            </w:r>
+            <w:bookmarkStart w:id="0" w:name="_GoBack"/>
+            <w:bookmarkEnd w:id="0"/>
+          </w:p>
+          <w:p>
+            <w:pPr>
+              <w:rPr>
                 <w:sz w:val="16"/>
                 <w:szCs w:val="18"/>
               </w:rPr>
@@ -605,6 +645,57 @@
           <w:p>
             <w:pPr>
               <w:rPr>
+                <w:rFonts w:hint="default" w:eastAsiaTheme="minorEastAsia"/>
+                <w:sz w:val="16"/>
+                <w:szCs w:val="18"/>
+                <w:lang w:val="en-US" w:eastAsia="zh-CN"/>
+              </w:rPr>
+            </w:pPr>
+            <w:r>
+              <w:rPr>
+                <w:rFonts w:hint="eastAsia"/>
+                <w:sz w:val="16"/>
+                <w:szCs w:val="18"/>
+                <w:lang w:val="en-US" w:eastAsia="zh-CN"/>
+              </w:rPr>
+              <w:t>-Delete</w:t>
+            </w:r>
+            <w:r>
+              <w:rPr>
+                <w:sz w:val="16"/>
+                <w:szCs w:val="18"/>
+              </w:rPr>
+              <w:t xml:space="preserve"> items </w:t>
+            </w:r>
+            <w:r>
+              <w:rPr>
+                <w:rFonts w:hint="eastAsia"/>
+                <w:sz w:val="16"/>
+                <w:szCs w:val="18"/>
+                <w:lang w:val="en-US" w:eastAsia="zh-CN"/>
+              </w:rPr>
+              <w:t>in</w:t>
+            </w:r>
+            <w:r>
+              <w:rPr>
+                <w:sz w:val="16"/>
+                <w:szCs w:val="18"/>
+              </w:rPr>
+              <w:t xml:space="preserve"> sellers</w:t>
+            </w:r>
+            <w:r>
+              <w:rPr>
+                <w:rFonts w:hint="eastAsia"/>
+                <w:sz w:val="16"/>
+                <w:szCs w:val="18"/>
+                <w:lang w:val="en-US" w:eastAsia="zh-CN"/>
+              </w:rPr>
+              <w:t xml:space="preserve"> interface.</w:t>
+            </w:r>
+          </w:p>
+          <w:p>
+            <w:pPr>
+              <w:rPr>
                 <w:sz w:val="16"/>
                 <w:szCs w:val="18"/>
               </w:rPr>
@@ -689,7 +780,7 @@
                 <w:szCs w:val="18"/>
                 <w:lang w:val="en-US" w:eastAsia="zh-CN"/>
               </w:rPr>
-              <w:t>-Administrator can add sellers or customers in the system.</w:t>
+              <w:t>-Administrators can add sellers or customers in the system.</w:t>
             </w:r>
           </w:p>
           <w:p>
@@ -1099,6 +1190,25 @@
                 <w:szCs w:val="18"/>
               </w:rPr>
               <w:t>The released version of the project can earn more than 4 points int the customer satisfaction comments.</w:t>
+            </w:r>
+          </w:p>
+          <w:p>
+            <w:pPr>
+              <w:rPr>
+                <w:rFonts w:hint="default" w:eastAsiaTheme="minorEastAsia"/>
+                <w:sz w:val="16"/>
+                <w:szCs w:val="18"/>
+                <w:lang w:val="en-US" w:eastAsia="zh-CN"/>
+              </w:rPr>
+            </w:pPr>
+            <w:r>
+              <w:rPr>
+                <w:rFonts w:hint="eastAsia"/>
+                <w:sz w:val="16"/>
+                <w:szCs w:val="18"/>
+                <w:lang w:val="en-US" w:eastAsia="zh-CN"/>
+              </w:rPr>
+              <w:t>-The system is secure for all customers and sellers.</w:t>
             </w:r>
           </w:p>
         </w:tc>
@@ -1426,7 +1536,7 @@
     <w:lsdException w:uiPriority="99" w:name="Table Web 2"/>
     <w:lsdException w:uiPriority="99" w:name="Table Web 3"/>
     <w:lsdException w:uiPriority="99" w:name="Balloon Text"/>
-    <w:lsdException w:unhideWhenUsed="0" w:uiPriority="39" w:semiHidden="0" w:name="Table Grid"/>
+    <w:lsdException w:qFormat="1" w:unhideWhenUsed="0" w:uiPriority="39" w:semiHidden="0" w:name="Table Grid"/>
     <w:lsdException w:uiPriority="99" w:name="Table Theme"/>
     <w:lsdException w:unhideWhenUsed="0" w:uiPriority="60" w:semiHidden="0" w:name="Light Shading"/>
     <w:lsdException w:unhideWhenUsed="0" w:uiPriority="61" w:semiHidden="0" w:name="Light List"/>
@@ -1567,6 +1677,7 @@
   <w:style w:type="table" w:styleId="3">
     <w:name w:val="Table Grid"/>
     <w:basedOn w:val="2"/>
+    <w:qFormat/>
     <w:uiPriority w:val="39"/>
     <w:tblPr>
       <w:tblBorders>

</xml_diff>